<commit_message>
começo na especificação dos requisitos
</commit_message>
<xml_diff>
--- a/trabalhoes.docx
+++ b/trabalhoes.docx
@@ -108,7 +108,7 @@
                     </pic:cNvPicPr>
                   </pic:nvPicPr>
                   <pic:blipFill>
-                    <a:blip r:embed="rId5">
+                    <a:blip r:embed="rId6">
                       <a:extLst>
                         <a:ext uri="{28A0092B-C50C-407E-A947-70E740481C1C}">
                           <a14:useLocalDpi xmlns:a14="http://schemas.microsoft.com/office/drawing/2010/main" val="0"/>
@@ -200,6 +200,13 @@
     </w:p>
     <w:sdt>
       <w:sdtPr>
+        <w:rPr>
+          <w:rFonts w:asciiTheme="minorHAnsi" w:eastAsiaTheme="minorHAnsi" w:hAnsiTheme="minorHAnsi" w:cstheme="minorBidi"/>
+          <w:color w:val="auto"/>
+          <w:sz w:val="22"/>
+          <w:szCs w:val="22"/>
+          <w:lang w:eastAsia="en-US"/>
+        </w:rPr>
         <w:id w:val="-1284880230"/>
         <w:docPartObj>
           <w:docPartGallery w:val="Table of Contents"/>
@@ -208,13 +215,8 @@
       </w:sdtPr>
       <w:sdtEndPr>
         <w:rPr>
-          <w:rFonts w:asciiTheme="minorHAnsi" w:eastAsiaTheme="minorHAnsi" w:hAnsiTheme="minorHAnsi" w:cstheme="minorBidi"/>
           <w:b/>
           <w:bCs/>
-          <w:color w:val="auto"/>
-          <w:sz w:val="22"/>
-          <w:szCs w:val="22"/>
-          <w:lang w:eastAsia="en-US"/>
         </w:rPr>
       </w:sdtEndPr>
       <w:sdtContent>
@@ -1194,21 +1196,21 @@
     <w:p/>
     <w:p/>
     <w:p/>
+    <w:p/>
+    <w:p/>
+    <w:p/>
     <w:p>
       <w:pPr>
         <w:pStyle w:val="Ttulo2"/>
       </w:pPr>
       <w:bookmarkStart w:id="6" w:name="_Toc58954633"/>
       <w:r>
-        <w:t xml:space="preserve">Requisitos </w:t>
-      </w:r>
-      <w:proofErr w:type="gramStart"/>
-      <w:r>
-        <w:t>não Funcionais</w:t>
+        <w:t>Requisitos não Funcionais</w:t>
       </w:r>
       <w:bookmarkEnd w:id="6"/>
-      <w:proofErr w:type="gramEnd"/>
-    </w:p>
+    </w:p>
+    <w:p/>
+    <w:p/>
     <w:p/>
     <w:p/>
     <w:p/>
@@ -1234,24 +1236,546 @@
     </w:p>
     <w:p/>
     <w:p/>
-    <w:p/>
-    <w:p/>
-    <w:p/>
-    <w:p/>
-    <w:p/>
-    <w:p/>
-    <w:p/>
     <w:p>
       <w:pPr>
         <w:pStyle w:val="Ttulo1"/>
       </w:pPr>
+      <w:r>
+        <w:t>Especificação de requisitos</w:t>
+      </w:r>
+    </w:p>
+    <w:p/>
+    <w:p/>
+    <w:p>
+      <w:pPr>
+        <w:pStyle w:val="Ttulo2"/>
+      </w:pPr>
+      <w:r>
+        <w:t>Requisitos Funcionais</w:t>
+      </w:r>
+    </w:p>
+    <w:p/>
+    <w:p>
+      <w:pPr>
+        <w:pStyle w:val="PargrafodaLista"/>
+        <w:numPr>
+          <w:ilvl w:val="0"/>
+          <w:numId w:val="1"/>
+        </w:numPr>
+      </w:pPr>
+      <w:r>
+        <w:t xml:space="preserve"> </w:t>
+      </w:r>
+    </w:p>
+    <w:p>
+      <w:pPr>
+        <w:pStyle w:val="PargrafodaLista"/>
+        <w:numPr>
+          <w:ilvl w:val="1"/>
+          <w:numId w:val="1"/>
+        </w:numPr>
+      </w:pPr>
+      <w:r>
+        <w:t>O sistema deve exibir uma página inicial com os campos “Fazer L</w:t>
+      </w:r>
+      <w:r>
+        <w:t>ogin” e “Registar-se”</w:t>
+      </w:r>
+    </w:p>
+    <w:p>
+      <w:pPr>
+        <w:pStyle w:val="PargrafodaLista"/>
+        <w:numPr>
+          <w:ilvl w:val="1"/>
+          <w:numId w:val="1"/>
+        </w:numPr>
+      </w:pPr>
+      <w:r>
+        <w:t xml:space="preserve">Se o </w:t>
+      </w:r>
+      <w:r>
+        <w:t>funcionário</w:t>
+      </w:r>
+      <w:r>
+        <w:t xml:space="preserve"> optar por “Registrar-se”, o sistema deve direcioná-lo à página de registro, por meio da qual o usuário poderá informar seus dados pessoais, </w:t>
+      </w:r>
+      <w:proofErr w:type="spellStart"/>
+      <w:r>
+        <w:t>username</w:t>
+      </w:r>
+      <w:proofErr w:type="spellEnd"/>
+      <w:r>
+        <w:t xml:space="preserve"> e senha;</w:t>
+      </w:r>
+    </w:p>
+    <w:p>
+      <w:pPr>
+        <w:pStyle w:val="PargrafodaLista"/>
+        <w:numPr>
+          <w:ilvl w:val="1"/>
+          <w:numId w:val="1"/>
+        </w:numPr>
+      </w:pPr>
+      <w:r>
+        <w:t>O sistema deve, então, encaminhar um</w:t>
+      </w:r>
+      <w:r>
+        <w:t>a mensagem</w:t>
+      </w:r>
+      <w:r>
+        <w:t xml:space="preserve"> com um </w:t>
+      </w:r>
+      <w:r>
+        <w:t>número</w:t>
+      </w:r>
+      <w:r>
+        <w:t xml:space="preserve"> de confirmação</w:t>
+      </w:r>
+      <w:r>
+        <w:t xml:space="preserve"> para o telemóvel indicado p</w:t>
+      </w:r>
+      <w:r>
+        <w:t>elo usuário</w:t>
+      </w:r>
+      <w:r>
+        <w:t>, informando a sede de pedido de registo</w:t>
+      </w:r>
+      <w:r>
+        <w:t>;</w:t>
+      </w:r>
+    </w:p>
+    <w:p>
+      <w:pPr>
+        <w:pStyle w:val="PargrafodaLista"/>
+        <w:numPr>
+          <w:ilvl w:val="1"/>
+          <w:numId w:val="1"/>
+        </w:numPr>
+      </w:pPr>
+      <w:r>
+        <w:t>Se houver a confirmação, o sistema deve informar ao usuário que o registo foi realizado com sucesso e direcioná-lo à página de login;</w:t>
+      </w:r>
+    </w:p>
+    <w:p>
+      <w:pPr>
+        <w:pStyle w:val="PargrafodaLista"/>
+        <w:numPr>
+          <w:ilvl w:val="1"/>
+          <w:numId w:val="1"/>
+        </w:numPr>
+      </w:pPr>
+      <w:r>
+        <w:t xml:space="preserve">Se o </w:t>
+      </w:r>
+      <w:r>
+        <w:t>funcionário</w:t>
+      </w:r>
+      <w:r>
+        <w:t xml:space="preserve"> optar por “Fazer Login”, o sistema deve exibir dois inputs a solicitar </w:t>
+      </w:r>
+      <w:proofErr w:type="spellStart"/>
+      <w:r>
+        <w:t>username</w:t>
+      </w:r>
+      <w:proofErr w:type="spellEnd"/>
+      <w:r>
+        <w:t xml:space="preserve"> e password;</w:t>
+      </w:r>
+    </w:p>
+    <w:p>
+      <w:pPr>
+        <w:pStyle w:val="PargrafodaLista"/>
+        <w:numPr>
+          <w:ilvl w:val="1"/>
+          <w:numId w:val="1"/>
+        </w:numPr>
+      </w:pPr>
+      <w:r>
+        <w:t>Os dados de entrada do usuário devem ser analisados e comparados aos itens do banco de dados que armazena os registros de login;</w:t>
+      </w:r>
+    </w:p>
+    <w:p>
+      <w:pPr>
+        <w:pStyle w:val="PargrafodaLista"/>
+        <w:numPr>
+          <w:ilvl w:val="1"/>
+          <w:numId w:val="1"/>
+        </w:numPr>
+      </w:pPr>
+      <w:r>
+        <w:t xml:space="preserve">Se houver correspondência entre os dados inseridos pelo </w:t>
+      </w:r>
+      <w:r>
+        <w:t>funcionário</w:t>
+      </w:r>
+      <w:r>
+        <w:t xml:space="preserve"> e algum dos registros do banco de dados, o sistema deve exibir uma mensagem </w:t>
+      </w:r>
+      <w:r>
+        <w:t>sucesso e permitir o acesso do funcionário ao conteúdo da aplicação</w:t>
+      </w:r>
+      <w:r>
+        <w:t>;</w:t>
+      </w:r>
+    </w:p>
+    <w:p>
+      <w:pPr>
+        <w:pStyle w:val="PargrafodaLista"/>
+        <w:numPr>
+          <w:ilvl w:val="1"/>
+          <w:numId w:val="1"/>
+        </w:numPr>
+      </w:pPr>
+      <w:r>
+        <w:t xml:space="preserve">Se não houver correspondência entre os dados inseridos pelo </w:t>
+      </w:r>
+      <w:r>
+        <w:t>funcionário</w:t>
+      </w:r>
+      <w:r>
+        <w:t xml:space="preserve"> e algum dos registros do banco de dados, o sistema deve exibir uma mensagem informando que houve falha na tentativa de login, deve limpar os campos de input e solicitar que o usuário informe suas credenciais novamente;</w:t>
+      </w:r>
+    </w:p>
+    <w:p>
+      <w:pPr>
+        <w:pStyle w:val="PargrafodaLista"/>
+        <w:ind w:left="792"/>
+      </w:pPr>
+    </w:p>
+    <w:p/>
+    <w:tbl>
+      <w:tblPr>
+        <w:tblStyle w:val="TabelacomGrelha"/>
+        <w:tblW w:w="8996" w:type="dxa"/>
+        <w:tblLook w:val="04A0" w:firstRow="1" w:lastRow="0" w:firstColumn="1" w:lastColumn="0" w:noHBand="0" w:noVBand="1"/>
+      </w:tblPr>
+      <w:tblGrid>
+        <w:gridCol w:w="8996"/>
+      </w:tblGrid>
+      <w:tr>
+        <w:trPr>
+          <w:trHeight w:val="820"/>
+        </w:trPr>
+        <w:tc>
+          <w:tcPr>
+            <w:tcW w:w="8996" w:type="dxa"/>
+          </w:tcPr>
+          <w:p>
+            <w:pPr>
+              <w:rPr>
+                <w:b/>
+                <w:bCs/>
+              </w:rPr>
+            </w:pPr>
+            <w:r>
+              <w:rPr>
+                <w:b/>
+                <w:bCs/>
+              </w:rPr>
+              <w:t>Função</w:t>
+            </w:r>
+          </w:p>
+          <w:p>
+            <w:r>
+              <w:t>Efetuar</w:t>
+            </w:r>
+            <w:r>
+              <w:t xml:space="preserve"> adequadamente o login do Funcionário</w:t>
+            </w:r>
+          </w:p>
+        </w:tc>
+      </w:tr>
+      <w:tr>
+        <w:trPr>
+          <w:trHeight w:val="551"/>
+        </w:trPr>
+        <w:tc>
+          <w:tcPr>
+            <w:tcW w:w="8996" w:type="dxa"/>
+          </w:tcPr>
+          <w:p>
+            <w:pPr>
+              <w:rPr>
+                <w:b/>
+                <w:bCs/>
+              </w:rPr>
+            </w:pPr>
+            <w:r>
+              <w:rPr>
+                <w:b/>
+                <w:bCs/>
+              </w:rPr>
+              <w:t>Entradas e Fontes</w:t>
+            </w:r>
+          </w:p>
+          <w:p>
+            <w:r>
+              <w:t xml:space="preserve">- </w:t>
+            </w:r>
+            <w:proofErr w:type="spellStart"/>
+            <w:r>
+              <w:t>Username</w:t>
+            </w:r>
+            <w:proofErr w:type="spellEnd"/>
+            <w:r>
+              <w:t xml:space="preserve"> e password</w:t>
+            </w:r>
+          </w:p>
+          <w:p>
+            <w:r>
+              <w:t>- Indentif</w:t>
+            </w:r>
+            <w:r>
+              <w:t>ic</w:t>
+            </w:r>
+            <w:r>
+              <w:t>ador de entradas do campo de login</w:t>
+            </w:r>
+          </w:p>
+        </w:tc>
+      </w:tr>
+      <w:tr>
+        <w:trPr>
+          <w:trHeight w:val="538"/>
+        </w:trPr>
+        <w:tc>
+          <w:tcPr>
+            <w:tcW w:w="8996" w:type="dxa"/>
+          </w:tcPr>
+          <w:p>
+            <w:pPr>
+              <w:rPr>
+                <w:b/>
+                <w:bCs/>
+              </w:rPr>
+            </w:pPr>
+            <w:r>
+              <w:rPr>
+                <w:b/>
+                <w:bCs/>
+              </w:rPr>
+              <w:t>Saídas e Destinos</w:t>
+            </w:r>
+          </w:p>
+          <w:p/>
+        </w:tc>
+      </w:tr>
+      <w:tr>
+        <w:trPr>
+          <w:trHeight w:val="551"/>
+        </w:trPr>
+        <w:tc>
+          <w:tcPr>
+            <w:tcW w:w="8996" w:type="dxa"/>
+          </w:tcPr>
+          <w:p>
+            <w:pPr>
+              <w:rPr>
+                <w:b/>
+                <w:bCs/>
+              </w:rPr>
+            </w:pPr>
+            <w:r>
+              <w:rPr>
+                <w:b/>
+                <w:bCs/>
+              </w:rPr>
+              <w:t>Informações Necessárias</w:t>
+            </w:r>
+          </w:p>
+          <w:p>
+            <w:pPr>
+              <w:rPr>
+                <w:b/>
+                <w:bCs/>
+              </w:rPr>
+            </w:pPr>
+          </w:p>
+        </w:tc>
+      </w:tr>
+      <w:tr>
+        <w:trPr>
+          <w:trHeight w:val="538"/>
+        </w:trPr>
+        <w:tc>
+          <w:tcPr>
+            <w:tcW w:w="8996" w:type="dxa"/>
+          </w:tcPr>
+          <w:p>
+            <w:pPr>
+              <w:rPr>
+                <w:b/>
+                <w:bCs/>
+              </w:rPr>
+            </w:pPr>
+            <w:r>
+              <w:rPr>
+                <w:b/>
+                <w:bCs/>
+              </w:rPr>
+              <w:t>Ação</w:t>
+            </w:r>
+          </w:p>
+          <w:p>
+            <w:pPr>
+              <w:rPr>
+                <w:b/>
+                <w:bCs/>
+              </w:rPr>
+            </w:pPr>
+          </w:p>
+        </w:tc>
+      </w:tr>
+      <w:tr>
+        <w:trPr>
+          <w:trHeight w:val="551"/>
+        </w:trPr>
+        <w:tc>
+          <w:tcPr>
+            <w:tcW w:w="8996" w:type="dxa"/>
+          </w:tcPr>
+          <w:p>
+            <w:pPr>
+              <w:rPr>
+                <w:b/>
+                <w:bCs/>
+              </w:rPr>
+            </w:pPr>
+            <w:r>
+              <w:rPr>
+                <w:b/>
+                <w:bCs/>
+              </w:rPr>
+              <w:t>Pré-Condições e Pós Condições</w:t>
+            </w:r>
+          </w:p>
+          <w:p>
+            <w:pPr>
+              <w:rPr>
+                <w:b/>
+                <w:bCs/>
+              </w:rPr>
+            </w:pPr>
+          </w:p>
+        </w:tc>
+      </w:tr>
+      <w:tr>
+        <w:trPr>
+          <w:trHeight w:val="538"/>
+        </w:trPr>
+        <w:tc>
+          <w:tcPr>
+            <w:tcW w:w="8996" w:type="dxa"/>
+          </w:tcPr>
+          <w:p>
+            <w:pPr>
+              <w:rPr>
+                <w:b/>
+                <w:bCs/>
+              </w:rPr>
+            </w:pPr>
+            <w:r>
+              <w:rPr>
+                <w:b/>
+                <w:bCs/>
+              </w:rPr>
+              <w:t>Efeitos Colaterais</w:t>
+            </w:r>
+          </w:p>
+          <w:p>
+            <w:pPr>
+              <w:rPr>
+                <w:b/>
+                <w:bCs/>
+              </w:rPr>
+            </w:pPr>
+          </w:p>
+        </w:tc>
+      </w:tr>
+    </w:tbl>
+    <w:p/>
+    <w:p/>
+    <w:p/>
+    <w:p/>
+    <w:p/>
+    <w:p>
+      <w:pPr>
+        <w:pStyle w:val="Ttulo1"/>
+      </w:pPr>
       <w:bookmarkStart w:id="8" w:name="_Toc58954635"/>
       <w:r>
+        <w:t>Design de Software</w:t>
+      </w:r>
+      <w:bookmarkEnd w:id="8"/>
+    </w:p>
+    <w:p/>
+    <w:p/>
+    <w:p/>
+    <w:p/>
+    <w:p>
+      <w:pPr>
+        <w:pStyle w:val="Ttulo2"/>
+      </w:pPr>
+      <w:bookmarkStart w:id="9" w:name="_Toc58954636"/>
+      <w:r>
+        <w:t>Diagrama de Casos de Uso</w:t>
+      </w:r>
+      <w:bookmarkEnd w:id="9"/>
+    </w:p>
+    <w:p/>
+    <w:p/>
+    <w:p/>
+    <w:p/>
+    <w:p/>
+    <w:p/>
+    <w:p/>
+    <w:p>
+      <w:pPr>
+        <w:pStyle w:val="Ttulo2"/>
+      </w:pPr>
+      <w:bookmarkStart w:id="10" w:name="_Toc58954637"/>
+      <w:r>
+        <w:t>Diagrama de Atividades</w:t>
+      </w:r>
+      <w:bookmarkEnd w:id="10"/>
+    </w:p>
+    <w:p/>
+    <w:p/>
+    <w:p/>
+    <w:p/>
+    <w:p/>
+    <w:p/>
+    <w:p/>
+    <w:p>
+      <w:pPr>
+        <w:pStyle w:val="Ttulo2"/>
+      </w:pPr>
+      <w:bookmarkStart w:id="11" w:name="_Toc58954638"/>
+      <w:r>
+        <w:t>Diagrama de Classes</w:t>
+      </w:r>
+      <w:bookmarkEnd w:id="11"/>
+    </w:p>
+    <w:p/>
+    <w:p/>
+    <w:p/>
+    <w:p/>
+    <w:p/>
+    <w:p/>
+    <w:p/>
+    <w:p/>
+    <w:p/>
+    <w:p>
+      <w:pPr>
+        <w:pStyle w:val="Ttulo2"/>
+      </w:pPr>
+      <w:r>
         <w:lastRenderedPageBreak/>
-        <w:t>Design de Software</w:t>
-      </w:r>
-      <w:bookmarkEnd w:id="8"/>
-    </w:p>
+        <w:t>Arquitetura</w:t>
+      </w:r>
+    </w:p>
+    <w:p/>
+    <w:p/>
     <w:p/>
     <w:p/>
     <w:p/>
@@ -1260,48 +1784,45 @@
       <w:pPr>
         <w:pStyle w:val="Ttulo2"/>
       </w:pPr>
-      <w:bookmarkStart w:id="9" w:name="_Toc58954636"/>
-      <w:r>
-        <w:t>Diagrama de Casos de Uso</w:t>
-      </w:r>
-      <w:bookmarkEnd w:id="9"/>
-    </w:p>
-    <w:p/>
-    <w:p/>
-    <w:p/>
-    <w:p/>
-    <w:p/>
-    <w:p/>
-    <w:p/>
-    <w:p>
-      <w:pPr>
-        <w:pStyle w:val="Ttulo2"/>
-      </w:pPr>
-      <w:bookmarkStart w:id="10" w:name="_Toc58954637"/>
-      <w:r>
-        <w:t>Diagrama de Atividades</w:t>
-      </w:r>
-      <w:bookmarkEnd w:id="10"/>
-    </w:p>
-    <w:p/>
-    <w:p/>
-    <w:p/>
-    <w:p/>
-    <w:p/>
-    <w:p/>
-    <w:p/>
-    <w:p>
-      <w:pPr>
-        <w:pStyle w:val="Ttulo2"/>
-      </w:pPr>
-      <w:bookmarkStart w:id="11" w:name="_Toc58954638"/>
-      <w:r>
-        <w:t>Diagrama de Classes</w:t>
-      </w:r>
-      <w:bookmarkEnd w:id="11"/>
-    </w:p>
-    <w:p/>
-    <w:p/>
+      <w:proofErr w:type="spellStart"/>
+      <w:r>
+        <w:t>Mockups</w:t>
+      </w:r>
+      <w:proofErr w:type="spellEnd"/>
+    </w:p>
+    <w:p/>
+    <w:p/>
+    <w:p/>
+    <w:p/>
+    <w:p/>
+    <w:p/>
+    <w:p/>
+    <w:p/>
+    <w:p/>
+    <w:p/>
+    <w:p/>
+    <w:p/>
+    <w:p/>
+    <w:p/>
+    <w:p/>
+    <w:p/>
+    <w:p/>
+    <w:p/>
+    <w:p/>
+    <w:p/>
+    <w:p/>
+    <w:p/>
+    <w:p/>
+    <w:p/>
+    <w:p>
+      <w:pPr>
+        <w:pStyle w:val="Ttulo1"/>
+      </w:pPr>
+      <w:r>
+        <w:lastRenderedPageBreak/>
+        <w:t>Conclusão</w:t>
+      </w:r>
+    </w:p>
     <w:p/>
     <w:p/>
     <w:p/>
@@ -1369,6 +1890,100 @@
     </w:sectPr>
   </w:body>
 </w:document>
+</file>
+
+<file path=word/numbering.xml><?xml version="1.0" encoding="utf-8"?>
+<w:numbering xmlns:wpc="http://schemas.microsoft.com/office/word/2010/wordprocessingCanvas" xmlns:cx="http://schemas.microsoft.com/office/drawing/2014/chartex" xmlns:cx1="http://schemas.microsoft.com/office/drawing/2015/9/8/chartex" xmlns:cx2="http://schemas.microsoft.com/office/drawing/2015/10/21/chartex" xmlns:cx3="http://schemas.microsoft.com/office/drawing/2016/5/9/chartex" xmlns:cx4="http://schemas.microsoft.com/office/drawing/2016/5/10/chartex" xmlns:cx5="http://schemas.microsoft.com/office/drawing/2016/5/11/chartex" xmlns:cx6="http://schemas.microsoft.com/office/drawing/2016/5/12/chartex" xmlns:cx7="http://schemas.microsoft.com/office/drawing/2016/5/13/chartex" xmlns:cx8="http://schemas.microsoft.com/office/drawing/2016/5/14/chartex" xmlns:mc="http://schemas.openxmlformats.org/markup-compatibility/2006" xmlns:aink="http://schemas.microsoft.com/office/drawing/2016/ink" xmlns:am3d="http://schemas.microsoft.com/office/drawing/2017/model3d" xmlns:o="urn:schemas-microsoft-com:office:office" xmlns:r="http://schemas.openxmlformats.org/officeDocument/2006/relationships" xmlns:m="http://schemas.openxmlformats.org/officeDocument/2006/math" xmlns:v="urn:schemas-microsoft-com:vml" xmlns:wp14="http://schemas.microsoft.com/office/word/2010/wordprocessingDrawing" xmlns:wp="http://schemas.openxmlformats.org/drawingml/2006/wordprocessingDrawing" xmlns:w10="urn:schemas-microsoft-com:office:word" xmlns:w="http://schemas.openxmlformats.org/wordprocessingml/2006/main" xmlns:w14="http://schemas.microsoft.com/office/word/2010/wordml" xmlns:w15="http://schemas.microsoft.com/office/word/2012/wordml" xmlns:w16cex="http://schemas.microsoft.com/office/word/2018/wordml/cex" xmlns:w16cid="http://schemas.microsoft.com/office/word/2016/wordml/cid" xmlns:w16="http://schemas.microsoft.com/office/word/2018/wordml" xmlns:w16se="http://schemas.microsoft.com/office/word/2015/wordml/symex" xmlns:wpg="http://schemas.microsoft.com/office/word/2010/wordprocessingGroup" xmlns:wpi="http://schemas.microsoft.com/office/word/2010/wordprocessingInk" xmlns:wne="http://schemas.microsoft.com/office/word/2006/wordml" xmlns:wps="http://schemas.microsoft.com/office/word/2010/wordprocessingShape" mc:Ignorable="w14 w15 w16se w16cid w16 w16cex wp14">
+  <w:abstractNum w:abstractNumId="0" w15:restartNumberingAfterBreak="0">
+    <w:nsid w:val="0D71664E"/>
+    <w:multiLevelType w:val="multilevel"/>
+    <w:tmpl w:val="0816001F"/>
+    <w:lvl w:ilvl="0">
+      <w:start w:val="1"/>
+      <w:numFmt w:val="decimal"/>
+      <w:lvlText w:val="%1."/>
+      <w:lvlJc w:val="left"/>
+      <w:pPr>
+        <w:ind w:left="360" w:hanging="360"/>
+      </w:pPr>
+    </w:lvl>
+    <w:lvl w:ilvl="1">
+      <w:start w:val="1"/>
+      <w:numFmt w:val="decimal"/>
+      <w:lvlText w:val="%1.%2."/>
+      <w:lvlJc w:val="left"/>
+      <w:pPr>
+        <w:ind w:left="792" w:hanging="432"/>
+      </w:pPr>
+    </w:lvl>
+    <w:lvl w:ilvl="2">
+      <w:start w:val="1"/>
+      <w:numFmt w:val="decimal"/>
+      <w:lvlText w:val="%1.%2.%3."/>
+      <w:lvlJc w:val="left"/>
+      <w:pPr>
+        <w:ind w:left="1224" w:hanging="504"/>
+      </w:pPr>
+    </w:lvl>
+    <w:lvl w:ilvl="3">
+      <w:start w:val="1"/>
+      <w:numFmt w:val="decimal"/>
+      <w:lvlText w:val="%1.%2.%3.%4."/>
+      <w:lvlJc w:val="left"/>
+      <w:pPr>
+        <w:ind w:left="1728" w:hanging="648"/>
+      </w:pPr>
+    </w:lvl>
+    <w:lvl w:ilvl="4">
+      <w:start w:val="1"/>
+      <w:numFmt w:val="decimal"/>
+      <w:lvlText w:val="%1.%2.%3.%4.%5."/>
+      <w:lvlJc w:val="left"/>
+      <w:pPr>
+        <w:ind w:left="2232" w:hanging="792"/>
+      </w:pPr>
+    </w:lvl>
+    <w:lvl w:ilvl="5">
+      <w:start w:val="1"/>
+      <w:numFmt w:val="decimal"/>
+      <w:lvlText w:val="%1.%2.%3.%4.%5.%6."/>
+      <w:lvlJc w:val="left"/>
+      <w:pPr>
+        <w:ind w:left="2736" w:hanging="936"/>
+      </w:pPr>
+    </w:lvl>
+    <w:lvl w:ilvl="6">
+      <w:start w:val="1"/>
+      <w:numFmt w:val="decimal"/>
+      <w:lvlText w:val="%1.%2.%3.%4.%5.%6.%7."/>
+      <w:lvlJc w:val="left"/>
+      <w:pPr>
+        <w:ind w:left="3240" w:hanging="1080"/>
+      </w:pPr>
+    </w:lvl>
+    <w:lvl w:ilvl="7">
+      <w:start w:val="1"/>
+      <w:numFmt w:val="decimal"/>
+      <w:lvlText w:val="%1.%2.%3.%4.%5.%6.%7.%8."/>
+      <w:lvlJc w:val="left"/>
+      <w:pPr>
+        <w:ind w:left="3744" w:hanging="1224"/>
+      </w:pPr>
+    </w:lvl>
+    <w:lvl w:ilvl="8">
+      <w:start w:val="1"/>
+      <w:numFmt w:val="decimal"/>
+      <w:lvlText w:val="%1.%2.%3.%4.%5.%6.%7.%8.%9."/>
+      <w:lvlJc w:val="left"/>
+      <w:pPr>
+        <w:ind w:left="4320" w:hanging="1440"/>
+      </w:pPr>
+    </w:lvl>
+  </w:abstractNum>
+  <w:num w:numId="1">
+    <w:abstractNumId w:val="0"/>
+  </w:num>
+</w:numbering>
 </file>
 
 <file path=word/styles.xml><?xml version="1.0" encoding="utf-8"?>
@@ -2057,6 +2672,36 @@
       <w:szCs w:val="20"/>
     </w:rPr>
   </w:style>
+  <w:style w:type="table" w:styleId="TabelacomGrelha">
+    <w:name w:val="Table Grid"/>
+    <w:basedOn w:val="Tabelanormal"/>
+    <w:uiPriority w:val="39"/>
+    <w:rsid w:val="001C6B89"/>
+    <w:pPr>
+      <w:spacing w:after="0" w:line="240" w:lineRule="auto"/>
+    </w:pPr>
+    <w:tblPr>
+      <w:tblBorders>
+        <w:top w:val="single" w:sz="4" w:space="0" w:color="auto"/>
+        <w:left w:val="single" w:sz="4" w:space="0" w:color="auto"/>
+        <w:bottom w:val="single" w:sz="4" w:space="0" w:color="auto"/>
+        <w:right w:val="single" w:sz="4" w:space="0" w:color="auto"/>
+        <w:insideH w:val="single" w:sz="4" w:space="0" w:color="auto"/>
+        <w:insideV w:val="single" w:sz="4" w:space="0" w:color="auto"/>
+      </w:tblBorders>
+    </w:tblPr>
+  </w:style>
+  <w:style w:type="paragraph" w:styleId="PargrafodaLista">
+    <w:name w:val="List Paragraph"/>
+    <w:basedOn w:val="Normal"/>
+    <w:uiPriority w:val="34"/>
+    <w:qFormat/>
+    <w:rsid w:val="00D93CA4"/>
+    <w:pPr>
+      <w:ind w:left="720"/>
+      <w:contextualSpacing/>
+    </w:pPr>
+  </w:style>
 </w:styles>
 </file>
 

</xml_diff>

<commit_message>
começo na edição na especificação de requisitos
</commit_message>
<xml_diff>
--- a/trabalhoes.docx
+++ b/trabalhoes.docx
@@ -108,7 +108,7 @@
                     </pic:cNvPicPr>
                   </pic:nvPicPr>
                   <pic:blipFill>
-                    <a:blip r:embed="rId5">
+                    <a:blip r:embed="rId6">
                       <a:extLst>
                         <a:ext uri="{28A0092B-C50C-407E-A947-70E740481C1C}">
                           <a14:useLocalDpi xmlns:a14="http://schemas.microsoft.com/office/drawing/2010/main" val="0"/>
@@ -200,6 +200,13 @@
     </w:p>
     <w:sdt>
       <w:sdtPr>
+        <w:rPr>
+          <w:rFonts w:asciiTheme="minorHAnsi" w:eastAsiaTheme="minorHAnsi" w:hAnsiTheme="minorHAnsi" w:cstheme="minorBidi"/>
+          <w:color w:val="auto"/>
+          <w:sz w:val="22"/>
+          <w:szCs w:val="22"/>
+          <w:lang w:eastAsia="en-US"/>
+        </w:rPr>
         <w:id w:val="-1284880230"/>
         <w:docPartObj>
           <w:docPartGallery w:val="Table of Contents"/>
@@ -208,13 +215,8 @@
       </w:sdtPr>
       <w:sdtEndPr>
         <w:rPr>
-          <w:rFonts w:asciiTheme="minorHAnsi" w:eastAsiaTheme="minorHAnsi" w:hAnsiTheme="minorHAnsi" w:cstheme="minorBidi"/>
           <w:b/>
           <w:bCs/>
-          <w:color w:val="auto"/>
-          <w:sz w:val="22"/>
-          <w:szCs w:val="22"/>
-          <w:lang w:eastAsia="en-US"/>
         </w:rPr>
       </w:sdtEndPr>
       <w:sdtContent>
@@ -1194,16 +1196,16 @@
     <w:p/>
     <w:p/>
     <w:p/>
+    <w:p/>
+    <w:p/>
+    <w:p/>
     <w:p>
       <w:pPr>
         <w:pStyle w:val="Ttulo2"/>
       </w:pPr>
       <w:bookmarkStart w:id="6" w:name="_Toc58954633"/>
       <w:r>
-        <w:t xml:space="preserve">Requisitos </w:t>
-      </w:r>
-      <w:r>
-        <w:t>não Funcionais</w:t>
+        <w:t>Requisitos não Funcionais</w:t>
       </w:r>
       <w:bookmarkEnd w:id="6"/>
     </w:p>
@@ -1212,6 +1214,9 @@
     <w:p/>
     <w:p/>
     <w:p/>
+    <w:p/>
+    <w:p/>
+    <w:p/>
     <w:p>
       <w:pPr>
         <w:pStyle w:val="Ttulo2"/>
@@ -1231,24 +1236,546 @@
     </w:p>
     <w:p/>
     <w:p/>
-    <w:p/>
-    <w:p/>
-    <w:p/>
-    <w:p/>
-    <w:p/>
-    <w:p/>
-    <w:p/>
     <w:p>
       <w:pPr>
         <w:pStyle w:val="Ttulo1"/>
       </w:pPr>
+      <w:r>
+        <w:t>Especificação de requisitos</w:t>
+      </w:r>
+    </w:p>
+    <w:p/>
+    <w:p/>
+    <w:p>
+      <w:pPr>
+        <w:pStyle w:val="Ttulo2"/>
+      </w:pPr>
+      <w:r>
+        <w:t>Requisitos Funcionais</w:t>
+      </w:r>
+    </w:p>
+    <w:p/>
+    <w:p>
+      <w:pPr>
+        <w:pStyle w:val="PargrafodaLista"/>
+        <w:numPr>
+          <w:ilvl w:val="0"/>
+          <w:numId w:val="1"/>
+        </w:numPr>
+      </w:pPr>
+      <w:r>
+        <w:t xml:space="preserve"> </w:t>
+      </w:r>
+    </w:p>
+    <w:p>
+      <w:pPr>
+        <w:pStyle w:val="PargrafodaLista"/>
+        <w:numPr>
+          <w:ilvl w:val="1"/>
+          <w:numId w:val="1"/>
+        </w:numPr>
+      </w:pPr>
+      <w:r>
+        <w:t>O sistema deve exibir uma página inicial com os campos “Fazer L</w:t>
+      </w:r>
+      <w:r>
+        <w:t>ogin” e “Registar-se”</w:t>
+      </w:r>
+    </w:p>
+    <w:p>
+      <w:pPr>
+        <w:pStyle w:val="PargrafodaLista"/>
+        <w:numPr>
+          <w:ilvl w:val="1"/>
+          <w:numId w:val="1"/>
+        </w:numPr>
+      </w:pPr>
+      <w:r>
+        <w:t xml:space="preserve">Se o </w:t>
+      </w:r>
+      <w:r>
+        <w:t>funcionário</w:t>
+      </w:r>
+      <w:r>
+        <w:t xml:space="preserve"> optar por “Registrar-se”, o sistema deve direcioná-lo à página de registro, por meio da qual o usuário poderá informar seus dados pessoais, </w:t>
+      </w:r>
+      <w:proofErr w:type="spellStart"/>
+      <w:r>
+        <w:t>username</w:t>
+      </w:r>
+      <w:proofErr w:type="spellEnd"/>
+      <w:r>
+        <w:t xml:space="preserve"> e senha;</w:t>
+      </w:r>
+    </w:p>
+    <w:p>
+      <w:pPr>
+        <w:pStyle w:val="PargrafodaLista"/>
+        <w:numPr>
+          <w:ilvl w:val="1"/>
+          <w:numId w:val="1"/>
+        </w:numPr>
+      </w:pPr>
+      <w:r>
+        <w:t>O sistema deve, então, encaminhar um</w:t>
+      </w:r>
+      <w:r>
+        <w:t>a mensagem</w:t>
+      </w:r>
+      <w:r>
+        <w:t xml:space="preserve"> com um </w:t>
+      </w:r>
+      <w:r>
+        <w:t>número</w:t>
+      </w:r>
+      <w:r>
+        <w:t xml:space="preserve"> de confirmação</w:t>
+      </w:r>
+      <w:r>
+        <w:t xml:space="preserve"> para o telemóvel indicado p</w:t>
+      </w:r>
+      <w:r>
+        <w:t>elo usuário</w:t>
+      </w:r>
+      <w:r>
+        <w:t>, informando a sede de pedido de registo</w:t>
+      </w:r>
+      <w:r>
+        <w:t>;</w:t>
+      </w:r>
+    </w:p>
+    <w:p>
+      <w:pPr>
+        <w:pStyle w:val="PargrafodaLista"/>
+        <w:numPr>
+          <w:ilvl w:val="1"/>
+          <w:numId w:val="1"/>
+        </w:numPr>
+      </w:pPr>
+      <w:r>
+        <w:t>Se houver a confirmação, o sistema deve informar ao usuário que o registo foi realizado com sucesso e direcioná-lo à página de login;</w:t>
+      </w:r>
+    </w:p>
+    <w:p>
+      <w:pPr>
+        <w:pStyle w:val="PargrafodaLista"/>
+        <w:numPr>
+          <w:ilvl w:val="1"/>
+          <w:numId w:val="1"/>
+        </w:numPr>
+      </w:pPr>
+      <w:r>
+        <w:t xml:space="preserve">Se o </w:t>
+      </w:r>
+      <w:r>
+        <w:t>funcionário</w:t>
+      </w:r>
+      <w:r>
+        <w:t xml:space="preserve"> optar por “Fazer Login”, o sistema deve exibir dois inputs a solicitar </w:t>
+      </w:r>
+      <w:proofErr w:type="spellStart"/>
+      <w:r>
+        <w:t>username</w:t>
+      </w:r>
+      <w:proofErr w:type="spellEnd"/>
+      <w:r>
+        <w:t xml:space="preserve"> e password;</w:t>
+      </w:r>
+    </w:p>
+    <w:p>
+      <w:pPr>
+        <w:pStyle w:val="PargrafodaLista"/>
+        <w:numPr>
+          <w:ilvl w:val="1"/>
+          <w:numId w:val="1"/>
+        </w:numPr>
+      </w:pPr>
+      <w:r>
+        <w:t>Os dados de entrada do usuário devem ser analisados e comparados aos itens do banco de dados que armazena os registros de login;</w:t>
+      </w:r>
+    </w:p>
+    <w:p>
+      <w:pPr>
+        <w:pStyle w:val="PargrafodaLista"/>
+        <w:numPr>
+          <w:ilvl w:val="1"/>
+          <w:numId w:val="1"/>
+        </w:numPr>
+      </w:pPr>
+      <w:r>
+        <w:t xml:space="preserve">Se houver correspondência entre os dados inseridos pelo </w:t>
+      </w:r>
+      <w:r>
+        <w:t>funcionário</w:t>
+      </w:r>
+      <w:r>
+        <w:t xml:space="preserve"> e algum dos registros do banco de dados, o sistema deve exibir uma mensagem </w:t>
+      </w:r>
+      <w:r>
+        <w:t>sucesso e permitir o acesso do funcionário ao conteúdo da aplicação</w:t>
+      </w:r>
+      <w:r>
+        <w:t>;</w:t>
+      </w:r>
+    </w:p>
+    <w:p>
+      <w:pPr>
+        <w:pStyle w:val="PargrafodaLista"/>
+        <w:numPr>
+          <w:ilvl w:val="1"/>
+          <w:numId w:val="1"/>
+        </w:numPr>
+      </w:pPr>
+      <w:r>
+        <w:t xml:space="preserve">Se não houver correspondência entre os dados inseridos pelo </w:t>
+      </w:r>
+      <w:r>
+        <w:t>funcionário</w:t>
+      </w:r>
+      <w:r>
+        <w:t xml:space="preserve"> e algum dos registros do banco de dados, o sistema deve exibir uma mensagem informando que houve falha na tentativa de login, deve limpar os campos de input e solicitar que o usuário informe suas credenciais novamente;</w:t>
+      </w:r>
+    </w:p>
+    <w:p>
+      <w:pPr>
+        <w:pStyle w:val="PargrafodaLista"/>
+        <w:ind w:left="792"/>
+      </w:pPr>
+    </w:p>
+    <w:p/>
+    <w:tbl>
+      <w:tblPr>
+        <w:tblStyle w:val="TabelacomGrelha"/>
+        <w:tblW w:w="8996" w:type="dxa"/>
+        <w:tblLook w:val="04A0" w:firstRow="1" w:lastRow="0" w:firstColumn="1" w:lastColumn="0" w:noHBand="0" w:noVBand="1"/>
+      </w:tblPr>
+      <w:tblGrid>
+        <w:gridCol w:w="8996"/>
+      </w:tblGrid>
+      <w:tr>
+        <w:trPr>
+          <w:trHeight w:val="820"/>
+        </w:trPr>
+        <w:tc>
+          <w:tcPr>
+            <w:tcW w:w="8996" w:type="dxa"/>
+          </w:tcPr>
+          <w:p>
+            <w:pPr>
+              <w:rPr>
+                <w:b/>
+                <w:bCs/>
+              </w:rPr>
+            </w:pPr>
+            <w:r>
+              <w:rPr>
+                <w:b/>
+                <w:bCs/>
+              </w:rPr>
+              <w:t>Função</w:t>
+            </w:r>
+          </w:p>
+          <w:p>
+            <w:r>
+              <w:t>Efetuar</w:t>
+            </w:r>
+            <w:r>
+              <w:t xml:space="preserve"> adequadamente o login do Funcionário</w:t>
+            </w:r>
+          </w:p>
+        </w:tc>
+      </w:tr>
+      <w:tr>
+        <w:trPr>
+          <w:trHeight w:val="551"/>
+        </w:trPr>
+        <w:tc>
+          <w:tcPr>
+            <w:tcW w:w="8996" w:type="dxa"/>
+          </w:tcPr>
+          <w:p>
+            <w:pPr>
+              <w:rPr>
+                <w:b/>
+                <w:bCs/>
+              </w:rPr>
+            </w:pPr>
+            <w:r>
+              <w:rPr>
+                <w:b/>
+                <w:bCs/>
+              </w:rPr>
+              <w:t>Entradas e Fontes</w:t>
+            </w:r>
+          </w:p>
+          <w:p>
+            <w:r>
+              <w:t xml:space="preserve">- </w:t>
+            </w:r>
+            <w:proofErr w:type="spellStart"/>
+            <w:r>
+              <w:t>Username</w:t>
+            </w:r>
+            <w:proofErr w:type="spellEnd"/>
+            <w:r>
+              <w:t xml:space="preserve"> e password</w:t>
+            </w:r>
+          </w:p>
+          <w:p>
+            <w:r>
+              <w:t>- Indentif</w:t>
+            </w:r>
+            <w:r>
+              <w:t>ic</w:t>
+            </w:r>
+            <w:r>
+              <w:t>ador de entradas do campo de login</w:t>
+            </w:r>
+          </w:p>
+        </w:tc>
+      </w:tr>
+      <w:tr>
+        <w:trPr>
+          <w:trHeight w:val="538"/>
+        </w:trPr>
+        <w:tc>
+          <w:tcPr>
+            <w:tcW w:w="8996" w:type="dxa"/>
+          </w:tcPr>
+          <w:p>
+            <w:pPr>
+              <w:rPr>
+                <w:b/>
+                <w:bCs/>
+              </w:rPr>
+            </w:pPr>
+            <w:r>
+              <w:rPr>
+                <w:b/>
+                <w:bCs/>
+              </w:rPr>
+              <w:t>Saídas e Destinos</w:t>
+            </w:r>
+          </w:p>
+          <w:p/>
+        </w:tc>
+      </w:tr>
+      <w:tr>
+        <w:trPr>
+          <w:trHeight w:val="551"/>
+        </w:trPr>
+        <w:tc>
+          <w:tcPr>
+            <w:tcW w:w="8996" w:type="dxa"/>
+          </w:tcPr>
+          <w:p>
+            <w:pPr>
+              <w:rPr>
+                <w:b/>
+                <w:bCs/>
+              </w:rPr>
+            </w:pPr>
+            <w:r>
+              <w:rPr>
+                <w:b/>
+                <w:bCs/>
+              </w:rPr>
+              <w:t>Informações Necessárias</w:t>
+            </w:r>
+          </w:p>
+          <w:p>
+            <w:pPr>
+              <w:rPr>
+                <w:b/>
+                <w:bCs/>
+              </w:rPr>
+            </w:pPr>
+          </w:p>
+        </w:tc>
+      </w:tr>
+      <w:tr>
+        <w:trPr>
+          <w:trHeight w:val="538"/>
+        </w:trPr>
+        <w:tc>
+          <w:tcPr>
+            <w:tcW w:w="8996" w:type="dxa"/>
+          </w:tcPr>
+          <w:p>
+            <w:pPr>
+              <w:rPr>
+                <w:b/>
+                <w:bCs/>
+              </w:rPr>
+            </w:pPr>
+            <w:r>
+              <w:rPr>
+                <w:b/>
+                <w:bCs/>
+              </w:rPr>
+              <w:t>Ação</w:t>
+            </w:r>
+          </w:p>
+          <w:p>
+            <w:pPr>
+              <w:rPr>
+                <w:b/>
+                <w:bCs/>
+              </w:rPr>
+            </w:pPr>
+          </w:p>
+        </w:tc>
+      </w:tr>
+      <w:tr>
+        <w:trPr>
+          <w:trHeight w:val="551"/>
+        </w:trPr>
+        <w:tc>
+          <w:tcPr>
+            <w:tcW w:w="8996" w:type="dxa"/>
+          </w:tcPr>
+          <w:p>
+            <w:pPr>
+              <w:rPr>
+                <w:b/>
+                <w:bCs/>
+              </w:rPr>
+            </w:pPr>
+            <w:r>
+              <w:rPr>
+                <w:b/>
+                <w:bCs/>
+              </w:rPr>
+              <w:t>Pré-Condições e Pós Condições</w:t>
+            </w:r>
+          </w:p>
+          <w:p>
+            <w:pPr>
+              <w:rPr>
+                <w:b/>
+                <w:bCs/>
+              </w:rPr>
+            </w:pPr>
+          </w:p>
+        </w:tc>
+      </w:tr>
+      <w:tr>
+        <w:trPr>
+          <w:trHeight w:val="538"/>
+        </w:trPr>
+        <w:tc>
+          <w:tcPr>
+            <w:tcW w:w="8996" w:type="dxa"/>
+          </w:tcPr>
+          <w:p>
+            <w:pPr>
+              <w:rPr>
+                <w:b/>
+                <w:bCs/>
+              </w:rPr>
+            </w:pPr>
+            <w:r>
+              <w:rPr>
+                <w:b/>
+                <w:bCs/>
+              </w:rPr>
+              <w:t>Efeitos Colaterais</w:t>
+            </w:r>
+          </w:p>
+          <w:p>
+            <w:pPr>
+              <w:rPr>
+                <w:b/>
+                <w:bCs/>
+              </w:rPr>
+            </w:pPr>
+          </w:p>
+        </w:tc>
+      </w:tr>
+    </w:tbl>
+    <w:p/>
+    <w:p/>
+    <w:p/>
+    <w:p/>
+    <w:p/>
+    <w:p>
+      <w:pPr>
+        <w:pStyle w:val="Ttulo1"/>
+      </w:pPr>
       <w:bookmarkStart w:id="8" w:name="_Toc58954635"/>
       <w:r>
+        <w:t>Design de Software</w:t>
+      </w:r>
+      <w:bookmarkEnd w:id="8"/>
+    </w:p>
+    <w:p/>
+    <w:p/>
+    <w:p/>
+    <w:p/>
+    <w:p>
+      <w:pPr>
+        <w:pStyle w:val="Ttulo2"/>
+      </w:pPr>
+      <w:bookmarkStart w:id="9" w:name="_Toc58954636"/>
+      <w:r>
+        <w:t>Diagrama de Casos de Uso</w:t>
+      </w:r>
+      <w:bookmarkEnd w:id="9"/>
+    </w:p>
+    <w:p/>
+    <w:p/>
+    <w:p/>
+    <w:p/>
+    <w:p/>
+    <w:p/>
+    <w:p/>
+    <w:p>
+      <w:pPr>
+        <w:pStyle w:val="Ttulo2"/>
+      </w:pPr>
+      <w:bookmarkStart w:id="10" w:name="_Toc58954637"/>
+      <w:r>
+        <w:t>Diagrama de Atividades</w:t>
+      </w:r>
+      <w:bookmarkEnd w:id="10"/>
+    </w:p>
+    <w:p/>
+    <w:p/>
+    <w:p/>
+    <w:p/>
+    <w:p/>
+    <w:p/>
+    <w:p/>
+    <w:p>
+      <w:pPr>
+        <w:pStyle w:val="Ttulo2"/>
+      </w:pPr>
+      <w:bookmarkStart w:id="11" w:name="_Toc58954638"/>
+      <w:r>
+        <w:t>Diagrama de Classes</w:t>
+      </w:r>
+      <w:bookmarkEnd w:id="11"/>
+    </w:p>
+    <w:p/>
+    <w:p/>
+    <w:p/>
+    <w:p/>
+    <w:p/>
+    <w:p/>
+    <w:p/>
+    <w:p/>
+    <w:p/>
+    <w:p>
+      <w:pPr>
+        <w:pStyle w:val="Ttulo2"/>
+      </w:pPr>
+      <w:r>
         <w:lastRenderedPageBreak/>
-        <w:t>Design de Software</w:t>
-      </w:r>
-      <w:bookmarkEnd w:id="8"/>
-    </w:p>
+        <w:t>Arquitetura</w:t>
+      </w:r>
+    </w:p>
+    <w:p/>
+    <w:p/>
     <w:p/>
     <w:p/>
     <w:p/>
@@ -1257,48 +1784,45 @@
       <w:pPr>
         <w:pStyle w:val="Ttulo2"/>
       </w:pPr>
-      <w:bookmarkStart w:id="9" w:name="_Toc58954636"/>
-      <w:r>
-        <w:t>Diagrama de Casos de Uso</w:t>
-      </w:r>
-      <w:bookmarkEnd w:id="9"/>
-    </w:p>
-    <w:p/>
-    <w:p/>
-    <w:p/>
-    <w:p/>
-    <w:p/>
-    <w:p/>
-    <w:p/>
-    <w:p>
-      <w:pPr>
-        <w:pStyle w:val="Ttulo2"/>
-      </w:pPr>
-      <w:bookmarkStart w:id="10" w:name="_Toc58954637"/>
-      <w:r>
-        <w:t>Diagrama de Atividades</w:t>
-      </w:r>
-      <w:bookmarkEnd w:id="10"/>
-    </w:p>
-    <w:p/>
-    <w:p/>
-    <w:p/>
-    <w:p/>
-    <w:p/>
-    <w:p/>
-    <w:p/>
-    <w:p>
-      <w:pPr>
-        <w:pStyle w:val="Ttulo2"/>
-      </w:pPr>
-      <w:bookmarkStart w:id="11" w:name="_Toc58954638"/>
-      <w:r>
-        <w:t>Diagrama de Classes</w:t>
-      </w:r>
-      <w:bookmarkEnd w:id="11"/>
-    </w:p>
-    <w:p/>
-    <w:p/>
+      <w:proofErr w:type="spellStart"/>
+      <w:r>
+        <w:t>Mockups</w:t>
+      </w:r>
+      <w:proofErr w:type="spellEnd"/>
+    </w:p>
+    <w:p/>
+    <w:p/>
+    <w:p/>
+    <w:p/>
+    <w:p/>
+    <w:p/>
+    <w:p/>
+    <w:p/>
+    <w:p/>
+    <w:p/>
+    <w:p/>
+    <w:p/>
+    <w:p/>
+    <w:p/>
+    <w:p/>
+    <w:p/>
+    <w:p/>
+    <w:p/>
+    <w:p/>
+    <w:p/>
+    <w:p/>
+    <w:p/>
+    <w:p/>
+    <w:p/>
+    <w:p>
+      <w:pPr>
+        <w:pStyle w:val="Ttulo1"/>
+      </w:pPr>
+      <w:r>
+        <w:lastRenderedPageBreak/>
+        <w:t>Conclusão</w:t>
+      </w:r>
+    </w:p>
     <w:p/>
     <w:p/>
     <w:p/>
@@ -1366,6 +1890,100 @@
     </w:sectPr>
   </w:body>
 </w:document>
+</file>
+
+<file path=word/numbering.xml><?xml version="1.0" encoding="utf-8"?>
+<w:numbering xmlns:wpc="http://schemas.microsoft.com/office/word/2010/wordprocessingCanvas" xmlns:cx="http://schemas.microsoft.com/office/drawing/2014/chartex" xmlns:cx1="http://schemas.microsoft.com/office/drawing/2015/9/8/chartex" xmlns:cx2="http://schemas.microsoft.com/office/drawing/2015/10/21/chartex" xmlns:cx3="http://schemas.microsoft.com/office/drawing/2016/5/9/chartex" xmlns:cx4="http://schemas.microsoft.com/office/drawing/2016/5/10/chartex" xmlns:cx5="http://schemas.microsoft.com/office/drawing/2016/5/11/chartex" xmlns:cx6="http://schemas.microsoft.com/office/drawing/2016/5/12/chartex" xmlns:cx7="http://schemas.microsoft.com/office/drawing/2016/5/13/chartex" xmlns:cx8="http://schemas.microsoft.com/office/drawing/2016/5/14/chartex" xmlns:mc="http://schemas.openxmlformats.org/markup-compatibility/2006" xmlns:aink="http://schemas.microsoft.com/office/drawing/2016/ink" xmlns:am3d="http://schemas.microsoft.com/office/drawing/2017/model3d" xmlns:o="urn:schemas-microsoft-com:office:office" xmlns:r="http://schemas.openxmlformats.org/officeDocument/2006/relationships" xmlns:m="http://schemas.openxmlformats.org/officeDocument/2006/math" xmlns:v="urn:schemas-microsoft-com:vml" xmlns:wp14="http://schemas.microsoft.com/office/word/2010/wordprocessingDrawing" xmlns:wp="http://schemas.openxmlformats.org/drawingml/2006/wordprocessingDrawing" xmlns:w10="urn:schemas-microsoft-com:office:word" xmlns:w="http://schemas.openxmlformats.org/wordprocessingml/2006/main" xmlns:w14="http://schemas.microsoft.com/office/word/2010/wordml" xmlns:w15="http://schemas.microsoft.com/office/word/2012/wordml" xmlns:w16cex="http://schemas.microsoft.com/office/word/2018/wordml/cex" xmlns:w16cid="http://schemas.microsoft.com/office/word/2016/wordml/cid" xmlns:w16="http://schemas.microsoft.com/office/word/2018/wordml" xmlns:w16se="http://schemas.microsoft.com/office/word/2015/wordml/symex" xmlns:wpg="http://schemas.microsoft.com/office/word/2010/wordprocessingGroup" xmlns:wpi="http://schemas.microsoft.com/office/word/2010/wordprocessingInk" xmlns:wne="http://schemas.microsoft.com/office/word/2006/wordml" xmlns:wps="http://schemas.microsoft.com/office/word/2010/wordprocessingShape" mc:Ignorable="w14 w15 w16se w16cid w16 w16cex wp14">
+  <w:abstractNum w:abstractNumId="0" w15:restartNumberingAfterBreak="0">
+    <w:nsid w:val="0D71664E"/>
+    <w:multiLevelType w:val="multilevel"/>
+    <w:tmpl w:val="0816001F"/>
+    <w:lvl w:ilvl="0">
+      <w:start w:val="1"/>
+      <w:numFmt w:val="decimal"/>
+      <w:lvlText w:val="%1."/>
+      <w:lvlJc w:val="left"/>
+      <w:pPr>
+        <w:ind w:left="360" w:hanging="360"/>
+      </w:pPr>
+    </w:lvl>
+    <w:lvl w:ilvl="1">
+      <w:start w:val="1"/>
+      <w:numFmt w:val="decimal"/>
+      <w:lvlText w:val="%1.%2."/>
+      <w:lvlJc w:val="left"/>
+      <w:pPr>
+        <w:ind w:left="792" w:hanging="432"/>
+      </w:pPr>
+    </w:lvl>
+    <w:lvl w:ilvl="2">
+      <w:start w:val="1"/>
+      <w:numFmt w:val="decimal"/>
+      <w:lvlText w:val="%1.%2.%3."/>
+      <w:lvlJc w:val="left"/>
+      <w:pPr>
+        <w:ind w:left="1224" w:hanging="504"/>
+      </w:pPr>
+    </w:lvl>
+    <w:lvl w:ilvl="3">
+      <w:start w:val="1"/>
+      <w:numFmt w:val="decimal"/>
+      <w:lvlText w:val="%1.%2.%3.%4."/>
+      <w:lvlJc w:val="left"/>
+      <w:pPr>
+        <w:ind w:left="1728" w:hanging="648"/>
+      </w:pPr>
+    </w:lvl>
+    <w:lvl w:ilvl="4">
+      <w:start w:val="1"/>
+      <w:numFmt w:val="decimal"/>
+      <w:lvlText w:val="%1.%2.%3.%4.%5."/>
+      <w:lvlJc w:val="left"/>
+      <w:pPr>
+        <w:ind w:left="2232" w:hanging="792"/>
+      </w:pPr>
+    </w:lvl>
+    <w:lvl w:ilvl="5">
+      <w:start w:val="1"/>
+      <w:numFmt w:val="decimal"/>
+      <w:lvlText w:val="%1.%2.%3.%4.%5.%6."/>
+      <w:lvlJc w:val="left"/>
+      <w:pPr>
+        <w:ind w:left="2736" w:hanging="936"/>
+      </w:pPr>
+    </w:lvl>
+    <w:lvl w:ilvl="6">
+      <w:start w:val="1"/>
+      <w:numFmt w:val="decimal"/>
+      <w:lvlText w:val="%1.%2.%3.%4.%5.%6.%7."/>
+      <w:lvlJc w:val="left"/>
+      <w:pPr>
+        <w:ind w:left="3240" w:hanging="1080"/>
+      </w:pPr>
+    </w:lvl>
+    <w:lvl w:ilvl="7">
+      <w:start w:val="1"/>
+      <w:numFmt w:val="decimal"/>
+      <w:lvlText w:val="%1.%2.%3.%4.%5.%6.%7.%8."/>
+      <w:lvlJc w:val="left"/>
+      <w:pPr>
+        <w:ind w:left="3744" w:hanging="1224"/>
+      </w:pPr>
+    </w:lvl>
+    <w:lvl w:ilvl="8">
+      <w:start w:val="1"/>
+      <w:numFmt w:val="decimal"/>
+      <w:lvlText w:val="%1.%2.%3.%4.%5.%6.%7.%8.%9."/>
+      <w:lvlJc w:val="left"/>
+      <w:pPr>
+        <w:ind w:left="4320" w:hanging="1440"/>
+      </w:pPr>
+    </w:lvl>
+  </w:abstractNum>
+  <w:num w:numId="1">
+    <w:abstractNumId w:val="0"/>
+  </w:num>
+</w:numbering>
 </file>
 
 <file path=word/styles.xml><?xml version="1.0" encoding="utf-8"?>
@@ -2054,6 +2672,36 @@
       <w:szCs w:val="20"/>
     </w:rPr>
   </w:style>
+  <w:style w:type="table" w:styleId="TabelacomGrelha">
+    <w:name w:val="Table Grid"/>
+    <w:basedOn w:val="Tabelanormal"/>
+    <w:uiPriority w:val="39"/>
+    <w:rsid w:val="001C6B89"/>
+    <w:pPr>
+      <w:spacing w:after="0" w:line="240" w:lineRule="auto"/>
+    </w:pPr>
+    <w:tblPr>
+      <w:tblBorders>
+        <w:top w:val="single" w:sz="4" w:space="0" w:color="auto"/>
+        <w:left w:val="single" w:sz="4" w:space="0" w:color="auto"/>
+        <w:bottom w:val="single" w:sz="4" w:space="0" w:color="auto"/>
+        <w:right w:val="single" w:sz="4" w:space="0" w:color="auto"/>
+        <w:insideH w:val="single" w:sz="4" w:space="0" w:color="auto"/>
+        <w:insideV w:val="single" w:sz="4" w:space="0" w:color="auto"/>
+      </w:tblBorders>
+    </w:tblPr>
+  </w:style>
+  <w:style w:type="paragraph" w:styleId="PargrafodaLista">
+    <w:name w:val="List Paragraph"/>
+    <w:basedOn w:val="Normal"/>
+    <w:uiPriority w:val="34"/>
+    <w:qFormat/>
+    <w:rsid w:val="00D93CA4"/>
+    <w:pPr>
+      <w:ind w:left="720"/>
+      <w:contextualSpacing/>
+    </w:pPr>
+  </w:style>
 </w:styles>
 </file>
 

</xml_diff>

<commit_message>
Arquitetura do sistema adicionada
</commit_message>
<xml_diff>
--- a/trabalhoes.docx
+++ b/trabalhoes.docx
@@ -5796,8 +5796,54 @@
       </w:r>
       <w:bookmarkEnd w:id="12"/>
     </w:p>
-    <w:p/>
-    <w:p/>
+    <w:p>
+      <w:r>
+        <w:rPr>
+          <w:noProof/>
+        </w:rPr>
+        <w:drawing>
+          <wp:inline distT="0" distB="0" distL="0" distR="0" wp14:anchorId="5BBFC7D5" wp14:editId="7F02AA8C">
+            <wp:extent cx="6177494" cy="2886075"/>
+            <wp:effectExtent l="0" t="0" r="0" b="0"/>
+            <wp:docPr id="2" name="Picture 2" descr="Diagram&#10;&#10;Description automatically generated"/>
+            <wp:cNvGraphicFramePr>
+              <a:graphicFrameLocks xmlns:a="http://schemas.openxmlformats.org/drawingml/2006/main" noChangeAspect="1"/>
+            </wp:cNvGraphicFramePr>
+            <a:graphic xmlns:a="http://schemas.openxmlformats.org/drawingml/2006/main">
+              <a:graphicData uri="http://schemas.openxmlformats.org/drawingml/2006/picture">
+                <pic:pic xmlns:pic="http://schemas.openxmlformats.org/drawingml/2006/picture">
+                  <pic:nvPicPr>
+                    <pic:cNvPr id="2" name="Picture 2" descr="Diagram&#10;&#10;Description automatically generated"/>
+                    <pic:cNvPicPr/>
+                  </pic:nvPicPr>
+                  <pic:blipFill>
+                    <a:blip r:embed="rId7">
+                      <a:extLst>
+                        <a:ext uri="{28A0092B-C50C-407E-A947-70E740481C1C}">
+                          <a14:useLocalDpi xmlns:a14="http://schemas.microsoft.com/office/drawing/2010/main" val="0"/>
+                        </a:ext>
+                      </a:extLst>
+                    </a:blip>
+                    <a:stretch>
+                      <a:fillRect/>
+                    </a:stretch>
+                  </pic:blipFill>
+                  <pic:spPr>
+                    <a:xfrm>
+                      <a:off x="0" y="0"/>
+                      <a:ext cx="6186248" cy="2890165"/>
+                    </a:xfrm>
+                    <a:prstGeom prst="rect">
+                      <a:avLst/>
+                    </a:prstGeom>
+                  </pic:spPr>
+                </pic:pic>
+              </a:graphicData>
+            </a:graphic>
+          </wp:inline>
+        </w:drawing>
+      </w:r>
+    </w:p>
     <w:p>
       <w:pPr>
         <w:pStyle w:val="Heading2"/>
@@ -5807,6 +5853,7 @@
       </w:pPr>
       <w:bookmarkStart w:id="13" w:name="_Toc59285628"/>
       <w:r>
+        <w:lastRenderedPageBreak/>
         <w:t>Wireframes</w:t>
       </w:r>
       <w:bookmarkEnd w:id="13"/>
@@ -5835,7 +5882,7 @@
                     <pic:cNvPicPr/>
                   </pic:nvPicPr>
                   <pic:blipFill>
-                    <a:blip r:embed="rId7">
+                    <a:blip r:embed="rId8">
                       <a:extLst>
                         <a:ext uri="{28A0092B-C50C-407E-A947-70E740481C1C}">
                           <a14:useLocalDpi xmlns:a14="http://schemas.microsoft.com/office/drawing/2010/main" val="0"/>
@@ -5884,7 +5931,7 @@
                     <pic:cNvPicPr/>
                   </pic:nvPicPr>
                   <pic:blipFill>
-                    <a:blip r:embed="rId8">
+                    <a:blip r:embed="rId9">
                       <a:extLst>
                         <a:ext uri="{28A0092B-C50C-407E-A947-70E740481C1C}">
                           <a14:useLocalDpi xmlns:a14="http://schemas.microsoft.com/office/drawing/2010/main" val="0"/>
@@ -5973,7 +6020,7 @@
                     <pic:cNvPicPr/>
                   </pic:nvPicPr>
                   <pic:blipFill>
-                    <a:blip r:embed="rId9">
+                    <a:blip r:embed="rId10">
                       <a:extLst>
                         <a:ext uri="{28A0092B-C50C-407E-A947-70E740481C1C}">
                           <a14:useLocalDpi xmlns:a14="http://schemas.microsoft.com/office/drawing/2010/main" val="0"/>
@@ -6022,7 +6069,7 @@
                     <pic:cNvPicPr/>
                   </pic:nvPicPr>
                   <pic:blipFill>
-                    <a:blip r:embed="rId10">
+                    <a:blip r:embed="rId11">
                       <a:extLst>
                         <a:ext uri="{28A0092B-C50C-407E-A947-70E740481C1C}">
                           <a14:useLocalDpi xmlns:a14="http://schemas.microsoft.com/office/drawing/2010/main" val="0"/>
@@ -6108,7 +6155,7 @@
                     <pic:cNvPicPr/>
                   </pic:nvPicPr>
                   <pic:blipFill>
-                    <a:blip r:embed="rId11">
+                    <a:blip r:embed="rId12">
                       <a:extLst>
                         <a:ext uri="{28A0092B-C50C-407E-A947-70E740481C1C}">
                           <a14:useLocalDpi xmlns:a14="http://schemas.microsoft.com/office/drawing/2010/main" val="0"/>
@@ -6157,7 +6204,7 @@
                     <pic:cNvPicPr/>
                   </pic:nvPicPr>
                   <pic:blipFill>
-                    <a:blip r:embed="rId12">
+                    <a:blip r:embed="rId13">
                       <a:extLst>
                         <a:ext uri="{28A0092B-C50C-407E-A947-70E740481C1C}">
                           <a14:useLocalDpi xmlns:a14="http://schemas.microsoft.com/office/drawing/2010/main" val="0"/>
@@ -6243,7 +6290,7 @@
                     <pic:cNvPicPr/>
                   </pic:nvPicPr>
                   <pic:blipFill>
-                    <a:blip r:embed="rId13">
+                    <a:blip r:embed="rId14">
                       <a:extLst>
                         <a:ext uri="{28A0092B-C50C-407E-A947-70E740481C1C}">
                           <a14:useLocalDpi xmlns:a14="http://schemas.microsoft.com/office/drawing/2010/main" val="0"/>
@@ -6292,7 +6339,7 @@
                     <pic:cNvPicPr/>
                   </pic:nvPicPr>
                   <pic:blipFill>
-                    <a:blip r:embed="rId14">
+                    <a:blip r:embed="rId15">
                       <a:extLst>
                         <a:ext uri="{28A0092B-C50C-407E-A947-70E740481C1C}">
                           <a14:useLocalDpi xmlns:a14="http://schemas.microsoft.com/office/drawing/2010/main" val="0"/>
@@ -6415,7 +6462,7 @@
                     <pic:cNvPicPr/>
                   </pic:nvPicPr>
                   <pic:blipFill>
-                    <a:blip r:embed="rId15">
+                    <a:blip r:embed="rId16">
                       <a:extLst>
                         <a:ext uri="{28A0092B-C50C-407E-A947-70E740481C1C}">
                           <a14:useLocalDpi xmlns:a14="http://schemas.microsoft.com/office/drawing/2010/main" val="0"/>
@@ -6464,7 +6511,7 @@
                     <pic:cNvPicPr/>
                   </pic:nvPicPr>
                   <pic:blipFill>
-                    <a:blip r:embed="rId16">
+                    <a:blip r:embed="rId17">
                       <a:extLst>
                         <a:ext uri="{28A0092B-C50C-407E-A947-70E740481C1C}">
                           <a14:useLocalDpi xmlns:a14="http://schemas.microsoft.com/office/drawing/2010/main" val="0"/>
@@ -6591,7 +6638,7 @@
                     <pic:cNvPicPr/>
                   </pic:nvPicPr>
                   <pic:blipFill>
-                    <a:blip r:embed="rId17">
+                    <a:blip r:embed="rId18">
                       <a:extLst>
                         <a:ext uri="{28A0092B-C50C-407E-A947-70E740481C1C}">
                           <a14:useLocalDpi xmlns:a14="http://schemas.microsoft.com/office/drawing/2010/main" val="0"/>

</xml_diff>